<commit_message>
Correção, incluindo a questao teorica 05
</commit_message>
<xml_diff>
--- a/Java - Lista 02 (Treinamento COTI BRQ SP) (Parte01e02juntas).docx
+++ b/Java - Lista 02 (Treinamento COTI BRQ SP) (Parte01e02juntas).docx
@@ -793,6 +793,87 @@
         <w:t>?</w:t>
       </w:r>
     </w:p>
+    <w:p>
+      <w:pPr>
+        <w:rPr>
+          <w:rFonts w:ascii="Verdana" w:hAnsi="Verdana"/>
+          <w:color w:val="404040" w:themeColor="text1" w:themeTint="BF"/>
+          <w:sz w:val="20"/>
+          <w:szCs w:val="20"/>
+        </w:rPr>
+      </w:pPr>
+      <w:bookmarkStart w:id="0" w:name="_GoBack"/>
+      <w:r>
+        <w:rPr>
+          <w:rFonts w:ascii="Verdana" w:hAnsi="Verdana"/>
+          <w:color w:val="404040" w:themeColor="text1" w:themeTint="BF"/>
+          <w:sz w:val="20"/>
+          <w:szCs w:val="20"/>
+        </w:rPr>
+        <w:t xml:space="preserve">Arquivos JAR ou (Java </w:t>
+      </w:r>
+      <w:proofErr w:type="spellStart"/>
+      <w:r>
+        <w:rPr>
+          <w:rFonts w:ascii="Verdana" w:hAnsi="Verdana"/>
+          <w:color w:val="404040" w:themeColor="text1" w:themeTint="BF"/>
+          <w:sz w:val="20"/>
+          <w:szCs w:val="20"/>
+        </w:rPr>
+        <w:t>ARchive</w:t>
+      </w:r>
+      <w:proofErr w:type="spellEnd"/>
+      <w:r>
+        <w:rPr>
+          <w:rFonts w:ascii="Verdana" w:hAnsi="Verdana"/>
+          <w:color w:val="404040" w:themeColor="text1" w:themeTint="BF"/>
+          <w:sz w:val="20"/>
+          <w:szCs w:val="20"/>
+        </w:rPr>
+        <w:t xml:space="preserve">) é um arquivo compactado usado para distribuir um conjunto de classes Java, outros itens como imagens, XMLS, entre outros. É usado para armazenar classes compiladas e </w:t>
+      </w:r>
+      <w:proofErr w:type="spellStart"/>
+      <w:r>
+        <w:rPr>
+          <w:rFonts w:ascii="Verdana" w:hAnsi="Verdana"/>
+          <w:color w:val="404040" w:themeColor="text1" w:themeTint="BF"/>
+          <w:sz w:val="20"/>
+          <w:szCs w:val="20"/>
+        </w:rPr>
+        <w:t>metadados</w:t>
+      </w:r>
+      <w:proofErr w:type="spellEnd"/>
+      <w:r>
+        <w:rPr>
+          <w:rFonts w:ascii="Verdana" w:hAnsi="Verdana"/>
+          <w:color w:val="404040" w:themeColor="text1" w:themeTint="BF"/>
+          <w:sz w:val="20"/>
+          <w:szCs w:val="20"/>
+        </w:rPr>
+        <w:t xml:space="preserve"> associados que podem constituir um programa. O arquivo </w:t>
+      </w:r>
+      <w:proofErr w:type="spellStart"/>
+      <w:r>
+        <w:rPr>
+          <w:rFonts w:ascii="Verdana" w:hAnsi="Verdana"/>
+          <w:color w:val="404040" w:themeColor="text1" w:themeTint="BF"/>
+          <w:sz w:val="20"/>
+          <w:szCs w:val="20"/>
+        </w:rPr>
+        <w:t>Jar</w:t>
+      </w:r>
+      <w:proofErr w:type="spellEnd"/>
+      <w:r>
+        <w:rPr>
+          <w:rFonts w:ascii="Verdana" w:hAnsi="Verdana"/>
+          <w:color w:val="404040" w:themeColor="text1" w:themeTint="BF"/>
+          <w:sz w:val="20"/>
+          <w:szCs w:val="20"/>
+        </w:rPr>
+        <w:t xml:space="preserve"> é parecido com arquivos como RAR ou ZIP, mas voltado para arquivos Java.</w:t>
+      </w:r>
+    </w:p>
+    <w:bookmarkEnd w:id="0"/>
     <w:p>
       <w:pPr>
         <w:ind w:left="-709" w:right="-852"/>
@@ -3165,8 +3246,6 @@
         </w:rPr>
         <w:t xml:space="preserve"> – MainFuncionario.java</w:t>
       </w:r>
-      <w:bookmarkStart w:id="0" w:name="_GoBack"/>
-      <w:bookmarkEnd w:id="0"/>
     </w:p>
     <w:p>
       <w:pPr>
@@ -10120,7 +10199,7 @@
 </file>
 
 <file path=customXml/itemProps1.xml><?xml version="1.0" encoding="utf-8"?>
-<ds:datastoreItem xmlns:ds="http://schemas.openxmlformats.org/officeDocument/2006/customXml" ds:itemID="{26466C04-5861-4A86-9C94-85BE6B3AC62F}">
+<ds:datastoreItem xmlns:ds="http://schemas.openxmlformats.org/officeDocument/2006/customXml" ds:itemID="{D8157C9A-DBB2-42EA-AEEE-CC1F7B832A99}">
   <ds:schemaRefs>
     <ds:schemaRef ds:uri="http://schemas.openxmlformats.org/officeDocument/2006/bibliography"/>
   </ds:schemaRefs>

</xml_diff>